<commit_message>
Revised LA Ps 14-26
</commit_message>
<xml_diff>
--- a/psalms-la/014.docx
+++ b/psalms-la/014.docx
@@ -1,6 +1,6 @@
 
 <file path=word/document.xml><?xml version="1.0" encoding="utf-8"?>
-<w:document xmlns:wpc="http://schemas.microsoft.com/office/word/2010/wordprocessingCanvas" xmlns:cx="http://schemas.microsoft.com/office/drawing/2014/chartex" xmlns:cx1="http://schemas.microsoft.com/office/drawing/2015/9/8/chartex" xmlns:cx2="http://schemas.microsoft.com/office/drawing/2015/10/21/chartex" xmlns:cx3="http://schemas.microsoft.com/office/drawing/2016/5/9/chartex" xmlns:cx4="http://schemas.microsoft.com/office/drawing/2016/5/10/chartex" xmlns:cx5="http://schemas.microsoft.com/office/drawing/2016/5/11/chartex" xmlns:cx6="http://schemas.microsoft.com/office/drawing/2016/5/12/chartex" xmlns:cx7="http://schemas.microsoft.com/office/drawing/2016/5/13/chartex" xmlns:cx8="http://schemas.microsoft.com/office/drawing/2016/5/14/chartex" xmlns:mc="http://schemas.openxmlformats.org/markup-compatibility/2006" xmlns:aink="http://schemas.microsoft.com/office/drawing/2016/ink" xmlns:am3d="http://schemas.microsoft.com/office/drawing/2017/model3d" xmlns:o="urn:schemas-microsoft-com:office:office" xmlns:r="http://schemas.openxmlformats.org/officeDocument/2006/relationships" xmlns:m="http://schemas.openxmlformats.org/officeDocument/2006/math" xmlns:v="urn:schemas-microsoft-com:vml" xmlns:wp14="http://schemas.microsoft.com/office/word/2010/wordprocessingDrawing" xmlns:wp="http://schemas.openxmlformats.org/drawingml/2006/wordprocessingDrawing" xmlns:w10="urn:schemas-microsoft-com:office:word" xmlns:w="http://schemas.openxmlformats.org/wordprocessingml/2006/main" xmlns:w14="http://schemas.microsoft.com/office/word/2010/wordml" xmlns:w15="http://schemas.microsoft.com/office/word/2012/wordml" xmlns:w16cid="http://schemas.microsoft.com/office/word/2016/wordml/cid" xmlns:w16se="http://schemas.microsoft.com/office/word/2015/wordml/symex" xmlns:wpg="http://schemas.microsoft.com/office/word/2010/wordprocessingGroup" xmlns:wpi="http://schemas.microsoft.com/office/word/2010/wordprocessingInk" xmlns:wne="http://schemas.microsoft.com/office/word/2006/wordml" xmlns:wps="http://schemas.microsoft.com/office/word/2010/wordprocessingShape" mc:Ignorable="w14 w15 w16se w16cid wp14">
+<w:document xmlns:wpc="http://schemas.microsoft.com/office/word/2010/wordprocessingCanvas" xmlns:cx="http://schemas.microsoft.com/office/drawing/2014/chartex" xmlns:cx1="http://schemas.microsoft.com/office/drawing/2015/9/8/chartex" xmlns:mc="http://schemas.openxmlformats.org/markup-compatibility/2006" xmlns:o="urn:schemas-microsoft-com:office:office" xmlns:r="http://schemas.openxmlformats.org/officeDocument/2006/relationships" xmlns:m="http://schemas.openxmlformats.org/officeDocument/2006/math" xmlns:v="urn:schemas-microsoft-com:vml" xmlns:wp14="http://schemas.microsoft.com/office/word/2010/wordprocessingDrawing" xmlns:wp="http://schemas.openxmlformats.org/drawingml/2006/wordprocessingDrawing" xmlns:w10="urn:schemas-microsoft-com:office:word" xmlns:w="http://schemas.openxmlformats.org/wordprocessingml/2006/main" xmlns:w14="http://schemas.microsoft.com/office/word/2010/wordml" xmlns:w15="http://schemas.microsoft.com/office/word/2012/wordml" xmlns:w16se="http://schemas.microsoft.com/office/word/2015/wordml/symex" xmlns:wpg="http://schemas.microsoft.com/office/word/2010/wordprocessingGroup" xmlns:wpi="http://schemas.microsoft.com/office/word/2010/wordprocessingInk" xmlns:wne="http://schemas.microsoft.com/office/word/2006/wordml" xmlns:wps="http://schemas.microsoft.com/office/word/2010/wordprocessingShape" mc:Ignorable="w14 w15 w16se wp14">
   <w:body>
     <w:p>
       <w:pPr>
@@ -333,24 +333,26 @@
               </w:rPr>
               <w:t xml:space="preserve"> in Your </w:t>
             </w:r>
-            <w:commentRangeStart w:id="0"/>
-            <w:r>
-              <w:rPr>
-                <w:rFonts w:ascii="Times" w:eastAsia="Times New Roman" w:hAnsi="Times" w:cs="Times New Roman"/>
-                <w:color w:val="000000"/>
-                <w:sz w:val="27"/>
-                <w:szCs w:val="27"/>
-              </w:rPr>
-              <w:t>tabernacle</w:t>
-            </w:r>
-            <w:commentRangeEnd w:id="0"/>
+            <w:bookmarkStart w:id="0" w:name="_GoBack"/>
+            <w:bookmarkEnd w:id="0"/>
+            <w:commentRangeStart w:id="1"/>
+            <w:r>
+              <w:rPr>
+                <w:rFonts w:ascii="Times" w:eastAsia="Times New Roman" w:hAnsi="Times" w:cs="Times New Roman"/>
+                <w:color w:val="000000"/>
+                <w:sz w:val="27"/>
+                <w:szCs w:val="27"/>
+              </w:rPr>
+              <w:t>dwelling place</w:t>
+            </w:r>
+            <w:commentRangeEnd w:id="1"/>
             <w:r>
               <w:rPr>
                 <w:rStyle w:val="CommentReference"/>
                 <w:rFonts w:ascii="Garamond" w:hAnsi="Garamond"/>
                 <w:lang w:val="en-CA"/>
               </w:rPr>
-              <w:commentReference w:id="0"/>
+              <w:commentReference w:id="1"/>
             </w:r>
             <w:r>
               <w:rPr>
@@ -845,7 +847,7 @@
               </w:rPr>
               <w:t xml:space="preserve">He who has not deceived with his tongue, and has not done evil to his </w:t>
             </w:r>
-            <w:commentRangeStart w:id="1"/>
+            <w:commentRangeStart w:id="2"/>
             <w:r>
               <w:rPr>
                 <w:rFonts w:ascii="Times" w:eastAsia="Times New Roman" w:hAnsi="Times" w:cs="Times New Roman"/>
@@ -855,14 +857,14 @@
               </w:rPr>
               <w:t>friend</w:t>
             </w:r>
-            <w:commentRangeEnd w:id="1"/>
+            <w:commentRangeEnd w:id="2"/>
             <w:r>
               <w:rPr>
                 <w:rStyle w:val="CommentReference"/>
                 <w:rFonts w:ascii="Garamond" w:hAnsi="Garamond"/>
                 <w:lang w:val="en-CA"/>
               </w:rPr>
-              <w:commentReference w:id="1"/>
+              <w:commentReference w:id="2"/>
             </w:r>
             <w:r>
               <w:rPr>
@@ -1160,7 +1162,7 @@
                 <w:szCs w:val="27"/>
               </w:rPr>
             </w:pPr>
-            <w:commentRangeStart w:id="2"/>
+            <w:commentRangeStart w:id="3"/>
             <w:r>
               <w:rPr>
                 <w:rFonts w:ascii="Times" w:eastAsia="Times New Roman" w:hAnsi="Times" w:cs="Times New Roman"/>
@@ -1235,14 +1237,14 @@
               </w:rPr>
               <w:t xml:space="preserve"> </w:t>
             </w:r>
-            <w:commentRangeEnd w:id="2"/>
+            <w:commentRangeEnd w:id="3"/>
             <w:r>
               <w:rPr>
                 <w:rStyle w:val="CommentReference"/>
                 <w:rFonts w:ascii="Garamond" w:hAnsi="Garamond"/>
                 <w:lang w:val="en-CA"/>
               </w:rPr>
-              <w:commentReference w:id="2"/>
+              <w:commentReference w:id="3"/>
             </w:r>
             <w:r>
               <w:rPr>
@@ -1925,19 +1927,7 @@
                 <w:sz w:val="27"/>
                 <w:szCs w:val="27"/>
               </w:rPr>
-              <w:t>Allelui</w:t>
-            </w:r>
-            <w:bookmarkStart w:id="3" w:name="_GoBack"/>
-            <w:bookmarkEnd w:id="3"/>
-            <w:r>
-              <w:rPr>
-                <w:rFonts w:ascii="Times" w:eastAsia="Times New Roman" w:hAnsi="Times" w:cs="Times New Roman"/>
-                <w:i/>
-                <w:color w:val="000000"/>
-                <w:sz w:val="27"/>
-                <w:szCs w:val="27"/>
-              </w:rPr>
-              <w:t>a.</w:t>
+              <w:t>Alleluia.</w:t>
             </w:r>
           </w:p>
         </w:tc>
@@ -2115,8 +2105,8 @@
 </file>
 
 <file path=word/comments.xml><?xml version="1.0" encoding="utf-8"?>
-<w:comments xmlns:wpc="http://schemas.microsoft.com/office/word/2010/wordprocessingCanvas" xmlns:cx="http://schemas.microsoft.com/office/drawing/2014/chartex" xmlns:cx1="http://schemas.microsoft.com/office/drawing/2015/9/8/chartex" xmlns:cx2="http://schemas.microsoft.com/office/drawing/2015/10/21/chartex" xmlns:cx3="http://schemas.microsoft.com/office/drawing/2016/5/9/chartex" xmlns:cx4="http://schemas.microsoft.com/office/drawing/2016/5/10/chartex" xmlns:cx5="http://schemas.microsoft.com/office/drawing/2016/5/11/chartex" xmlns:cx6="http://schemas.microsoft.com/office/drawing/2016/5/12/chartex" xmlns:cx7="http://schemas.microsoft.com/office/drawing/2016/5/13/chartex" xmlns:cx8="http://schemas.microsoft.com/office/drawing/2016/5/14/chartex" xmlns:mc="http://schemas.openxmlformats.org/markup-compatibility/2006" xmlns:aink="http://schemas.microsoft.com/office/drawing/2016/ink" xmlns:am3d="http://schemas.microsoft.com/office/drawing/2017/model3d" xmlns:o="urn:schemas-microsoft-com:office:office" xmlns:r="http://schemas.openxmlformats.org/officeDocument/2006/relationships" xmlns:m="http://schemas.openxmlformats.org/officeDocument/2006/math" xmlns:v="urn:schemas-microsoft-com:vml" xmlns:wp14="http://schemas.microsoft.com/office/word/2010/wordprocessingDrawing" xmlns:wp="http://schemas.openxmlformats.org/drawingml/2006/wordprocessingDrawing" xmlns:w10="urn:schemas-microsoft-com:office:word" xmlns:w="http://schemas.openxmlformats.org/wordprocessingml/2006/main" xmlns:w14="http://schemas.microsoft.com/office/word/2010/wordml" xmlns:w15="http://schemas.microsoft.com/office/word/2012/wordml" xmlns:w16cid="http://schemas.microsoft.com/office/word/2016/wordml/cid" xmlns:w16se="http://schemas.microsoft.com/office/word/2015/wordml/symex" xmlns:wpg="http://schemas.microsoft.com/office/word/2010/wordprocessingGroup" xmlns:wpi="http://schemas.microsoft.com/office/word/2010/wordprocessingInk" xmlns:wne="http://schemas.microsoft.com/office/word/2006/wordml" xmlns:wps="http://schemas.microsoft.com/office/word/2010/wordprocessingShape" mc:Ignorable="w14 w15 w16se w16cid wp14">
-  <w:comment w:id="0" w:author="Brett Slote" w:date="2018-02-21T21:43:00Z" w:initials="BS">
+<w:comments xmlns:wpc="http://schemas.microsoft.com/office/word/2010/wordprocessingCanvas" xmlns:cx="http://schemas.microsoft.com/office/drawing/2014/chartex" xmlns:cx1="http://schemas.microsoft.com/office/drawing/2015/9/8/chartex" xmlns:mc="http://schemas.openxmlformats.org/markup-compatibility/2006" xmlns:o="urn:schemas-microsoft-com:office:office" xmlns:r="http://schemas.openxmlformats.org/officeDocument/2006/relationships" xmlns:m="http://schemas.openxmlformats.org/officeDocument/2006/math" xmlns:v="urn:schemas-microsoft-com:vml" xmlns:wp14="http://schemas.microsoft.com/office/word/2010/wordprocessingDrawing" xmlns:wp="http://schemas.openxmlformats.org/drawingml/2006/wordprocessingDrawing" xmlns:w10="urn:schemas-microsoft-com:office:word" xmlns:w="http://schemas.openxmlformats.org/wordprocessingml/2006/main" xmlns:w14="http://schemas.microsoft.com/office/word/2010/wordml" xmlns:w15="http://schemas.microsoft.com/office/word/2012/wordml" xmlns:w16se="http://schemas.microsoft.com/office/word/2015/wordml/symex" xmlns:wpg="http://schemas.microsoft.com/office/word/2010/wordprocessingGroup" xmlns:wpi="http://schemas.microsoft.com/office/word/2010/wordprocessingInk" xmlns:wne="http://schemas.microsoft.com/office/word/2006/wordml" xmlns:wps="http://schemas.microsoft.com/office/word/2010/wordprocessingShape" mc:Ignorable="w14 w15 w16se wp14">
+  <w:comment w:id="1" w:author="Brett Slote" w:date="2018-02-21T21:43:00Z" w:initials="BS">
     <w:p>
       <w:pPr>
         <w:pStyle w:val="CommentText"/>
@@ -2132,7 +2122,7 @@
       </w:r>
     </w:p>
   </w:comment>
-  <w:comment w:id="1" w:author="Brett Slote" w:date="2018-02-21T21:44:00Z" w:initials="BS">
+  <w:comment w:id="2" w:author="Brett Slote" w:date="2018-02-21T21:44:00Z" w:initials="BS">
     <w:p>
       <w:pPr>
         <w:pStyle w:val="CommentText"/>
@@ -2148,7 +2138,7 @@
       </w:r>
     </w:p>
   </w:comment>
-  <w:comment w:id="2" w:author="Brett Slote" w:date="2018-02-21T21:46:00Z" w:initials="BS">
+  <w:comment w:id="3" w:author="Brett Slote" w:date="2018-02-21T21:46:00Z" w:initials="BS">
     <w:p>
       <w:pPr>
         <w:pStyle w:val="CommentText"/>
@@ -2168,7 +2158,7 @@
 </file>
 
 <file path=word/commentsExtended.xml><?xml version="1.0" encoding="utf-8"?>
-<w15:commentsEx xmlns:wpc="http://schemas.microsoft.com/office/word/2010/wordprocessingCanvas" xmlns:cx="http://schemas.microsoft.com/office/drawing/2014/chartex" xmlns:cx1="http://schemas.microsoft.com/office/drawing/2015/9/8/chartex" xmlns:cx2="http://schemas.microsoft.com/office/drawing/2015/10/21/chartex" xmlns:cx3="http://schemas.microsoft.com/office/drawing/2016/5/9/chartex" xmlns:cx4="http://schemas.microsoft.com/office/drawing/2016/5/10/chartex" xmlns:cx5="http://schemas.microsoft.com/office/drawing/2016/5/11/chartex" xmlns:cx6="http://schemas.microsoft.com/office/drawing/2016/5/12/chartex" xmlns:cx7="http://schemas.microsoft.com/office/drawing/2016/5/13/chartex" xmlns:cx8="http://schemas.microsoft.com/office/drawing/2016/5/14/chartex" xmlns:mc="http://schemas.openxmlformats.org/markup-compatibility/2006" xmlns:aink="http://schemas.microsoft.com/office/drawing/2016/ink" xmlns:am3d="http://schemas.microsoft.com/office/drawing/2017/model3d" xmlns:o="urn:schemas-microsoft-com:office:office" xmlns:r="http://schemas.openxmlformats.org/officeDocument/2006/relationships" xmlns:m="http://schemas.openxmlformats.org/officeDocument/2006/math" xmlns:v="urn:schemas-microsoft-com:vml" xmlns:wp14="http://schemas.microsoft.com/office/word/2010/wordprocessingDrawing" xmlns:wp="http://schemas.openxmlformats.org/drawingml/2006/wordprocessingDrawing" xmlns:w10="urn:schemas-microsoft-com:office:word" xmlns:w="http://schemas.openxmlformats.org/wordprocessingml/2006/main" xmlns:w14="http://schemas.microsoft.com/office/word/2010/wordml" xmlns:w15="http://schemas.microsoft.com/office/word/2012/wordml" xmlns:w16cid="http://schemas.microsoft.com/office/word/2016/wordml/cid" xmlns:w16se="http://schemas.microsoft.com/office/word/2015/wordml/symex" xmlns:wpg="http://schemas.microsoft.com/office/word/2010/wordprocessingGroup" xmlns:wpi="http://schemas.microsoft.com/office/word/2010/wordprocessingInk" xmlns:wne="http://schemas.microsoft.com/office/word/2006/wordml" xmlns:wps="http://schemas.microsoft.com/office/word/2010/wordprocessingShape" mc:Ignorable="w14 w15 w16se w16cid wp14">
+<w15:commentsEx xmlns:wpc="http://schemas.microsoft.com/office/word/2010/wordprocessingCanvas" xmlns:cx="http://schemas.microsoft.com/office/drawing/2014/chartex" xmlns:cx1="http://schemas.microsoft.com/office/drawing/2015/9/8/chartex" xmlns:mc="http://schemas.openxmlformats.org/markup-compatibility/2006" xmlns:o="urn:schemas-microsoft-com:office:office" xmlns:r="http://schemas.openxmlformats.org/officeDocument/2006/relationships" xmlns:m="http://schemas.openxmlformats.org/officeDocument/2006/math" xmlns:v="urn:schemas-microsoft-com:vml" xmlns:wp14="http://schemas.microsoft.com/office/word/2010/wordprocessingDrawing" xmlns:wp="http://schemas.openxmlformats.org/drawingml/2006/wordprocessingDrawing" xmlns:w10="urn:schemas-microsoft-com:office:word" xmlns:w="http://schemas.openxmlformats.org/wordprocessingml/2006/main" xmlns:w14="http://schemas.microsoft.com/office/word/2010/wordml" xmlns:w15="http://schemas.microsoft.com/office/word/2012/wordml" xmlns:w16se="http://schemas.microsoft.com/office/word/2015/wordml/symex" xmlns:wpg="http://schemas.microsoft.com/office/word/2010/wordprocessingGroup" xmlns:wpi="http://schemas.microsoft.com/office/word/2010/wordprocessingInk" xmlns:wne="http://schemas.microsoft.com/office/word/2006/wordml" xmlns:wps="http://schemas.microsoft.com/office/word/2010/wordprocessingShape" mc:Ignorable="w14 w15 w16se wp14">
   <w15:commentEx w15:paraId="12A1EE80" w15:done="0"/>
   <w15:commentEx w15:paraId="18208608" w15:done="0"/>
   <w15:commentEx w15:paraId="72C18B61" w15:done="0"/>
@@ -2184,7 +2174,7 @@
 </file>
 
 <file path=word/endnotes.xml><?xml version="1.0" encoding="utf-8"?>
-<w:endnotes xmlns:wpc="http://schemas.microsoft.com/office/word/2010/wordprocessingCanvas" xmlns:cx="http://schemas.microsoft.com/office/drawing/2014/chartex" xmlns:cx1="http://schemas.microsoft.com/office/drawing/2015/9/8/chartex" xmlns:cx2="http://schemas.microsoft.com/office/drawing/2015/10/21/chartex" xmlns:cx3="http://schemas.microsoft.com/office/drawing/2016/5/9/chartex" xmlns:cx4="http://schemas.microsoft.com/office/drawing/2016/5/10/chartex" xmlns:cx5="http://schemas.microsoft.com/office/drawing/2016/5/11/chartex" xmlns:cx6="http://schemas.microsoft.com/office/drawing/2016/5/12/chartex" xmlns:cx7="http://schemas.microsoft.com/office/drawing/2016/5/13/chartex" xmlns:cx8="http://schemas.microsoft.com/office/drawing/2016/5/14/chartex" xmlns:mc="http://schemas.openxmlformats.org/markup-compatibility/2006" xmlns:aink="http://schemas.microsoft.com/office/drawing/2016/ink" xmlns:am3d="http://schemas.microsoft.com/office/drawing/2017/model3d" xmlns:o="urn:schemas-microsoft-com:office:office" xmlns:r="http://schemas.openxmlformats.org/officeDocument/2006/relationships" xmlns:m="http://schemas.openxmlformats.org/officeDocument/2006/math" xmlns:v="urn:schemas-microsoft-com:vml" xmlns:wp14="http://schemas.microsoft.com/office/word/2010/wordprocessingDrawing" xmlns:wp="http://schemas.openxmlformats.org/drawingml/2006/wordprocessingDrawing" xmlns:w10="urn:schemas-microsoft-com:office:word" xmlns:w="http://schemas.openxmlformats.org/wordprocessingml/2006/main" xmlns:w14="http://schemas.microsoft.com/office/word/2010/wordml" xmlns:w15="http://schemas.microsoft.com/office/word/2012/wordml" xmlns:w16cid="http://schemas.microsoft.com/office/word/2016/wordml/cid" xmlns:w16se="http://schemas.microsoft.com/office/word/2015/wordml/symex" xmlns:wpg="http://schemas.microsoft.com/office/word/2010/wordprocessingGroup" xmlns:wpi="http://schemas.microsoft.com/office/word/2010/wordprocessingInk" xmlns:wne="http://schemas.microsoft.com/office/word/2006/wordml" xmlns:wps="http://schemas.microsoft.com/office/word/2010/wordprocessingShape" mc:Ignorable="w14 w15 w16se w16cid wp14">
+<w:endnotes xmlns:wpc="http://schemas.microsoft.com/office/word/2010/wordprocessingCanvas" xmlns:cx="http://schemas.microsoft.com/office/drawing/2014/chartex" xmlns:cx1="http://schemas.microsoft.com/office/drawing/2015/9/8/chartex" xmlns:mc="http://schemas.openxmlformats.org/markup-compatibility/2006" xmlns:o="urn:schemas-microsoft-com:office:office" xmlns:r="http://schemas.openxmlformats.org/officeDocument/2006/relationships" xmlns:m="http://schemas.openxmlformats.org/officeDocument/2006/math" xmlns:v="urn:schemas-microsoft-com:vml" xmlns:wp14="http://schemas.microsoft.com/office/word/2010/wordprocessingDrawing" xmlns:wp="http://schemas.openxmlformats.org/drawingml/2006/wordprocessingDrawing" xmlns:w10="urn:schemas-microsoft-com:office:word" xmlns:w="http://schemas.openxmlformats.org/wordprocessingml/2006/main" xmlns:w14="http://schemas.microsoft.com/office/word/2010/wordml" xmlns:w15="http://schemas.microsoft.com/office/word/2012/wordml" xmlns:w16se="http://schemas.microsoft.com/office/word/2015/wordml/symex" xmlns:wpg="http://schemas.microsoft.com/office/word/2010/wordprocessingGroup" xmlns:wpi="http://schemas.microsoft.com/office/word/2010/wordprocessingInk" xmlns:wne="http://schemas.microsoft.com/office/word/2006/wordml" xmlns:wps="http://schemas.microsoft.com/office/word/2010/wordprocessingShape" mc:Ignorable="w14 w15 w16se wp14">
   <w:endnote w:type="separator" w:id="-1">
     <w:p>
       <w:pPr>
@@ -2209,7 +2199,7 @@
 </file>
 
 <file path=word/footnotes.xml><?xml version="1.0" encoding="utf-8"?>
-<w:footnotes xmlns:wpc="http://schemas.microsoft.com/office/word/2010/wordprocessingCanvas" xmlns:cx="http://schemas.microsoft.com/office/drawing/2014/chartex" xmlns:cx1="http://schemas.microsoft.com/office/drawing/2015/9/8/chartex" xmlns:cx2="http://schemas.microsoft.com/office/drawing/2015/10/21/chartex" xmlns:cx3="http://schemas.microsoft.com/office/drawing/2016/5/9/chartex" xmlns:cx4="http://schemas.microsoft.com/office/drawing/2016/5/10/chartex" xmlns:cx5="http://schemas.microsoft.com/office/drawing/2016/5/11/chartex" xmlns:cx6="http://schemas.microsoft.com/office/drawing/2016/5/12/chartex" xmlns:cx7="http://schemas.microsoft.com/office/drawing/2016/5/13/chartex" xmlns:cx8="http://schemas.microsoft.com/office/drawing/2016/5/14/chartex" xmlns:mc="http://schemas.openxmlformats.org/markup-compatibility/2006" xmlns:aink="http://schemas.microsoft.com/office/drawing/2016/ink" xmlns:am3d="http://schemas.microsoft.com/office/drawing/2017/model3d" xmlns:o="urn:schemas-microsoft-com:office:office" xmlns:r="http://schemas.openxmlformats.org/officeDocument/2006/relationships" xmlns:m="http://schemas.openxmlformats.org/officeDocument/2006/math" xmlns:v="urn:schemas-microsoft-com:vml" xmlns:wp14="http://schemas.microsoft.com/office/word/2010/wordprocessingDrawing" xmlns:wp="http://schemas.openxmlformats.org/drawingml/2006/wordprocessingDrawing" xmlns:w10="urn:schemas-microsoft-com:office:word" xmlns:w="http://schemas.openxmlformats.org/wordprocessingml/2006/main" xmlns:w14="http://schemas.microsoft.com/office/word/2010/wordml" xmlns:w15="http://schemas.microsoft.com/office/word/2012/wordml" xmlns:w16cid="http://schemas.microsoft.com/office/word/2016/wordml/cid" xmlns:w16se="http://schemas.microsoft.com/office/word/2015/wordml/symex" xmlns:wpg="http://schemas.microsoft.com/office/word/2010/wordprocessingGroup" xmlns:wpi="http://schemas.microsoft.com/office/word/2010/wordprocessingInk" xmlns:wne="http://schemas.microsoft.com/office/word/2006/wordml" xmlns:wps="http://schemas.microsoft.com/office/word/2010/wordprocessingShape" mc:Ignorable="w14 w15 w16se w16cid wp14">
+<w:footnotes xmlns:wpc="http://schemas.microsoft.com/office/word/2010/wordprocessingCanvas" xmlns:cx="http://schemas.microsoft.com/office/drawing/2014/chartex" xmlns:cx1="http://schemas.microsoft.com/office/drawing/2015/9/8/chartex" xmlns:mc="http://schemas.openxmlformats.org/markup-compatibility/2006" xmlns:o="urn:schemas-microsoft-com:office:office" xmlns:r="http://schemas.openxmlformats.org/officeDocument/2006/relationships" xmlns:m="http://schemas.openxmlformats.org/officeDocument/2006/math" xmlns:v="urn:schemas-microsoft-com:vml" xmlns:wp14="http://schemas.microsoft.com/office/word/2010/wordprocessingDrawing" xmlns:wp="http://schemas.openxmlformats.org/drawingml/2006/wordprocessingDrawing" xmlns:w10="urn:schemas-microsoft-com:office:word" xmlns:w="http://schemas.openxmlformats.org/wordprocessingml/2006/main" xmlns:w14="http://schemas.microsoft.com/office/word/2010/wordml" xmlns:w15="http://schemas.microsoft.com/office/word/2012/wordml" xmlns:w16se="http://schemas.microsoft.com/office/word/2015/wordml/symex" xmlns:wpg="http://schemas.microsoft.com/office/word/2010/wordprocessingGroup" xmlns:wpi="http://schemas.microsoft.com/office/word/2010/wordprocessingInk" xmlns:wne="http://schemas.microsoft.com/office/word/2006/wordml" xmlns:wps="http://schemas.microsoft.com/office/word/2010/wordprocessingShape" mc:Ignorable="w14 w15 w16se wp14">
   <w:footnote w:type="separator" w:id="-1">
     <w:p>
       <w:pPr>
@@ -2234,7 +2224,7 @@
 </file>
 
 <file path=word/people.xml><?xml version="1.0" encoding="utf-8"?>
-<w15:people xmlns:wpc="http://schemas.microsoft.com/office/word/2010/wordprocessingCanvas" xmlns:cx="http://schemas.microsoft.com/office/drawing/2014/chartex" xmlns:cx1="http://schemas.microsoft.com/office/drawing/2015/9/8/chartex" xmlns:cx2="http://schemas.microsoft.com/office/drawing/2015/10/21/chartex" xmlns:cx3="http://schemas.microsoft.com/office/drawing/2016/5/9/chartex" xmlns:cx4="http://schemas.microsoft.com/office/drawing/2016/5/10/chartex" xmlns:cx5="http://schemas.microsoft.com/office/drawing/2016/5/11/chartex" xmlns:cx6="http://schemas.microsoft.com/office/drawing/2016/5/12/chartex" xmlns:cx7="http://schemas.microsoft.com/office/drawing/2016/5/13/chartex" xmlns:cx8="http://schemas.microsoft.com/office/drawing/2016/5/14/chartex" xmlns:mc="http://schemas.openxmlformats.org/markup-compatibility/2006" xmlns:aink="http://schemas.microsoft.com/office/drawing/2016/ink" xmlns:am3d="http://schemas.microsoft.com/office/drawing/2017/model3d" xmlns:o="urn:schemas-microsoft-com:office:office" xmlns:r="http://schemas.openxmlformats.org/officeDocument/2006/relationships" xmlns:m="http://schemas.openxmlformats.org/officeDocument/2006/math" xmlns:v="urn:schemas-microsoft-com:vml" xmlns:wp14="http://schemas.microsoft.com/office/word/2010/wordprocessingDrawing" xmlns:wp="http://schemas.openxmlformats.org/drawingml/2006/wordprocessingDrawing" xmlns:w10="urn:schemas-microsoft-com:office:word" xmlns:w="http://schemas.openxmlformats.org/wordprocessingml/2006/main" xmlns:w14="http://schemas.microsoft.com/office/word/2010/wordml" xmlns:w15="http://schemas.microsoft.com/office/word/2012/wordml" xmlns:w16cid="http://schemas.microsoft.com/office/word/2016/wordml/cid" xmlns:w16se="http://schemas.microsoft.com/office/word/2015/wordml/symex" xmlns:wpg="http://schemas.microsoft.com/office/word/2010/wordprocessingGroup" xmlns:wpi="http://schemas.microsoft.com/office/word/2010/wordprocessingInk" xmlns:wne="http://schemas.microsoft.com/office/word/2006/wordml" xmlns:wps="http://schemas.microsoft.com/office/word/2010/wordprocessingShape" mc:Ignorable="w14 w15 w16se w16cid wp14">
+<w15:people xmlns:wpc="http://schemas.microsoft.com/office/word/2010/wordprocessingCanvas" xmlns:cx="http://schemas.microsoft.com/office/drawing/2014/chartex" xmlns:cx1="http://schemas.microsoft.com/office/drawing/2015/9/8/chartex" xmlns:mc="http://schemas.openxmlformats.org/markup-compatibility/2006" xmlns:o="urn:schemas-microsoft-com:office:office" xmlns:r="http://schemas.openxmlformats.org/officeDocument/2006/relationships" xmlns:m="http://schemas.openxmlformats.org/officeDocument/2006/math" xmlns:v="urn:schemas-microsoft-com:vml" xmlns:wp14="http://schemas.microsoft.com/office/word/2010/wordprocessingDrawing" xmlns:wp="http://schemas.openxmlformats.org/drawingml/2006/wordprocessingDrawing" xmlns:w10="urn:schemas-microsoft-com:office:word" xmlns:w="http://schemas.openxmlformats.org/wordprocessingml/2006/main" xmlns:w14="http://schemas.microsoft.com/office/word/2010/wordml" xmlns:w15="http://schemas.microsoft.com/office/word/2012/wordml" xmlns:w16se="http://schemas.microsoft.com/office/word/2015/wordml/symex" xmlns:wpg="http://schemas.microsoft.com/office/word/2010/wordprocessingGroup" xmlns:wpi="http://schemas.microsoft.com/office/word/2010/wordprocessingInk" xmlns:wne="http://schemas.microsoft.com/office/word/2006/wordml" xmlns:wps="http://schemas.microsoft.com/office/word/2010/wordprocessingShape" mc:Ignorable="w14 w15 w16se wp14">
   <w15:person w15:author="Brett Slote">
     <w15:presenceInfo w15:providerId="Windows Live" w15:userId="f1594232e2a1a494"/>
   </w15:person>
@@ -2242,7 +2232,7 @@
 </file>
 
 <file path=word/styles.xml><?xml version="1.0" encoding="utf-8"?>
-<w:styles xmlns:mc="http://schemas.openxmlformats.org/markup-compatibility/2006" xmlns:r="http://schemas.openxmlformats.org/officeDocument/2006/relationships" xmlns:w="http://schemas.openxmlformats.org/wordprocessingml/2006/main" xmlns:w14="http://schemas.microsoft.com/office/word/2010/wordml" xmlns:w15="http://schemas.microsoft.com/office/word/2012/wordml" xmlns:w16cid="http://schemas.microsoft.com/office/word/2016/wordml/cid" xmlns:w16se="http://schemas.microsoft.com/office/word/2015/wordml/symex" mc:Ignorable="w14 w15 w16se w16cid">
+<w:styles xmlns:mc="http://schemas.openxmlformats.org/markup-compatibility/2006" xmlns:r="http://schemas.openxmlformats.org/officeDocument/2006/relationships" xmlns:w="http://schemas.openxmlformats.org/wordprocessingml/2006/main" xmlns:w14="http://schemas.microsoft.com/office/word/2010/wordml" xmlns:w15="http://schemas.microsoft.com/office/word/2012/wordml" xmlns:w16se="http://schemas.microsoft.com/office/word/2015/wordml/symex" mc:Ignorable="w14 w15 w16se">
   <w:docDefaults>
     <w:rPrDefault>
       <w:rPr>
@@ -2258,7 +2248,7 @@
       </w:pPr>
     </w:pPrDefault>
   </w:docDefaults>
-  <w:latentStyles w:defLockedState="0" w:defUIPriority="99" w:defSemiHidden="0" w:defUnhideWhenUsed="0" w:defQFormat="0" w:count="375">
+  <w:latentStyles w:defLockedState="0" w:defUIPriority="99" w:defSemiHidden="0" w:defUnhideWhenUsed="0" w:defQFormat="0" w:count="371">
     <w:lsdException w:name="Normal" w:uiPriority="0" w:qFormat="1"/>
     <w:lsdException w:name="heading 1" w:uiPriority="9" w:qFormat="1"/>
     <w:lsdException w:name="heading 2" w:semiHidden="1" w:uiPriority="9" w:unhideWhenUsed="1" w:qFormat="1"/>
@@ -2630,10 +2620,6 @@
     <w:lsdException w:name="List Table 5 Dark Accent 6" w:uiPriority="50"/>
     <w:lsdException w:name="List Table 6 Colorful Accent 6" w:uiPriority="51"/>
     <w:lsdException w:name="List Table 7 Colorful Accent 6" w:uiPriority="52"/>
-    <w:lsdException w:name="Mention" w:semiHidden="1" w:unhideWhenUsed="1"/>
-    <w:lsdException w:name="Smart Hyperlink" w:semiHidden="1" w:unhideWhenUsed="1"/>
-    <w:lsdException w:name="Hashtag" w:semiHidden="1" w:unhideWhenUsed="1"/>
-    <w:lsdException w:name="Unresolved Mention" w:semiHidden="1" w:unhideWhenUsed="1"/>
   </w:latentStyles>
   <w:style w:type="paragraph" w:default="1" w:styleId="Normal">
     <w:name w:val="Normal"/>
@@ -3586,7 +3572,7 @@
 </file>
 
 <file path=customXml/itemProps1.xml><?xml version="1.0" encoding="utf-8"?>
-<ds:datastoreItem xmlns:ds="http://schemas.openxmlformats.org/officeDocument/2006/customXml" ds:itemID="{209DFEF7-193D-4C7D-A1E9-30E457C03A77}">
+<ds:datastoreItem xmlns:ds="http://schemas.openxmlformats.org/officeDocument/2006/customXml" ds:itemID="{4476EBA2-2337-4BA4-B005-393B3CB72FFB}">
   <ds:schemaRefs>
     <ds:schemaRef ds:uri="http://schemas.openxmlformats.org/officeDocument/2006/bibliography"/>
   </ds:schemaRefs>

</xml_diff>